<commit_message>
feat (main): add files lab-2
</commit_message>
<xml_diff>
--- a/labs/lab03/report/Л03_Чернятьева_отчет.docx
+++ b/labs/lab03/report/Л03_Чернятьева_отчет.docx
@@ -121,7 +121,7 @@
       </w:r>
     </w:p>
     <w:bookmarkEnd w:id="20"/>
-    <w:bookmarkStart w:id="30" w:name="выполнение-лабораторной-работы"/>
+    <w:bookmarkStart w:id="41" w:name="выполнение-лабораторной-работы"/>
     <w:p>
       <w:pPr>
         <w:pStyle w:val="Heading1"/>
@@ -144,154 +144,599 @@
         <w:pStyle w:val="FirstParagraph"/>
       </w:pPr>
       <w:r>
-        <w:t xml:space="preserve">Открыла терминал; перешла в каталог arch-pc;обновила локальный репозиторий, введя git pull; перешла в каталог с шаблоном отчёта по лабораторной работе №3 (рис. [??]).</w:t>
+        <w:t xml:space="preserve">Открыла терминал; перешла в каталог arch-pc;обновила локальный репозиторий, введя git pull; перешла в каталог с шаблоном отчёта по лабораторной работе №3 (рис. [</w:t>
+      </w:r>
+      <w:hyperlink w:anchor="fig:001">
+        <w:r>
+          <w:rPr>
+            <w:rStyle w:val="Hyperlink"/>
+          </w:rPr>
+          <w:t xml:space="preserve">1</w:t>
+        </w:r>
+      </w:hyperlink>
+      <w:r>
+        <w:t xml:space="preserve">]).</w:t>
+      </w:r>
+    </w:p>
+    <w:bookmarkStart w:id="0" w:name="fig:001"/>
+    <w:p>
+      <w:pPr>
+        <w:pStyle w:val="CaptionedFigure"/>
+      </w:pPr>
+      <w:bookmarkStart w:id="24" w:name="fig:001"/>
+      <w:r>
+        <w:drawing>
+          <wp:inline>
+            <wp:extent cx="5334000" cy="515506"/>
+            <wp:effectExtent b="0" l="0" r="0" t="0"/>
+            <wp:docPr descr="Figure 1: Обновление терминала и перемещение между директориями" title="" id="22" name="Picture"/>
+            <a:graphic>
+              <a:graphicData uri="http://schemas.openxmlformats.org/drawingml/2006/picture">
+                <pic:pic>
+                  <pic:nvPicPr>
+                    <pic:cNvPr descr="image/1.png" id="23" name="Picture"/>
+                    <pic:cNvPicPr>
+                      <a:picLocks noChangeArrowheads="1" noChangeAspect="1"/>
+                    </pic:cNvPicPr>
+                  </pic:nvPicPr>
+                  <pic:blipFill>
+                    <a:blip r:embed="rId21"/>
+                    <a:stretch>
+                      <a:fillRect/>
+                    </a:stretch>
+                  </pic:blipFill>
+                  <pic:spPr bwMode="auto">
+                    <a:xfrm>
+                      <a:off x="0" y="0"/>
+                      <a:ext cx="5334000" cy="515506"/>
+                    </a:xfrm>
+                    <a:prstGeom prst="rect">
+                      <a:avLst/>
+                    </a:prstGeom>
+                    <a:noFill/>
+                    <a:ln w="9525">
+                      <a:noFill/>
+                      <a:headEnd/>
+                      <a:tailEnd/>
+                    </a:ln>
+                  </pic:spPr>
+                </pic:pic>
+              </a:graphicData>
+            </a:graphic>
+          </wp:inline>
+        </w:drawing>
+      </w:r>
+      <w:bookmarkEnd w:id="24"/>
+    </w:p>
+    <w:p>
+      <w:pPr>
+        <w:pStyle w:val="ImageCaption"/>
+      </w:pPr>
+      <w:r>
+        <w:t xml:space="preserve">Figure 1: Обновление терминала и перемещение между директориями</w:t>
+      </w:r>
+    </w:p>
+    <w:bookmarkEnd w:id="0"/>
+    <w:p>
+      <w:pPr>
+        <w:pStyle w:val="BodyText"/>
+      </w:pPr>
+      <w:r>
+        <w:t xml:space="preserve">Провожу компиляцию шаблона и проверяю корректность выполнения команды (рис. [</w:t>
+      </w:r>
+      <w:hyperlink w:anchor="fig:002">
+        <w:r>
+          <w:rPr>
+            <w:rStyle w:val="Hyperlink"/>
+          </w:rPr>
+          <w:t xml:space="preserve">2</w:t>
+        </w:r>
+      </w:hyperlink>
+      <w:r>
+        <w:t xml:space="preserve">]).</w:t>
+      </w:r>
+    </w:p>
+    <w:bookmarkStart w:id="0" w:name="fig:002"/>
+    <w:p>
+      <w:pPr>
+        <w:pStyle w:val="CaptionedFigure"/>
+      </w:pPr>
+      <w:bookmarkStart w:id="28" w:name="fig:002"/>
+      <w:r>
+        <w:drawing>
+          <wp:inline>
+            <wp:extent cx="5334000" cy="594451"/>
+            <wp:effectExtent b="0" l="0" r="0" t="0"/>
+            <wp:docPr descr="Figure 2: Компиляция шаблона" title="" id="26" name="Picture"/>
+            <a:graphic>
+              <a:graphicData uri="http://schemas.openxmlformats.org/drawingml/2006/picture">
+                <pic:pic>
+                  <pic:nvPicPr>
+                    <pic:cNvPr descr="image/3.png" id="27" name="Picture"/>
+                    <pic:cNvPicPr>
+                      <a:picLocks noChangeArrowheads="1" noChangeAspect="1"/>
+                    </pic:cNvPicPr>
+                  </pic:nvPicPr>
+                  <pic:blipFill>
+                    <a:blip r:embed="rId25"/>
+                    <a:stretch>
+                      <a:fillRect/>
+                    </a:stretch>
+                  </pic:blipFill>
+                  <pic:spPr bwMode="auto">
+                    <a:xfrm>
+                      <a:off x="0" y="0"/>
+                      <a:ext cx="5334000" cy="594451"/>
+                    </a:xfrm>
+                    <a:prstGeom prst="rect">
+                      <a:avLst/>
+                    </a:prstGeom>
+                    <a:noFill/>
+                    <a:ln w="9525">
+                      <a:noFill/>
+                      <a:headEnd/>
+                      <a:tailEnd/>
+                    </a:ln>
+                  </pic:spPr>
+                </pic:pic>
+              </a:graphicData>
+            </a:graphic>
+          </wp:inline>
+        </w:drawing>
+      </w:r>
+      <w:bookmarkEnd w:id="28"/>
+    </w:p>
+    <w:p>
+      <w:pPr>
+        <w:pStyle w:val="ImageCaption"/>
+      </w:pPr>
+      <w:r>
+        <w:t xml:space="preserve">Figure 2: Компиляция шаблона</w:t>
+      </w:r>
+    </w:p>
+    <w:bookmarkEnd w:id="0"/>
+    <w:p>
+      <w:pPr>
+        <w:pStyle w:val="BodyText"/>
+      </w:pPr>
+      <w:r>
+        <w:t xml:space="preserve">Удаляю полученные файлы и проверяю,что файлы были удалены (рис. [</w:t>
+      </w:r>
+      <w:hyperlink w:anchor="fig:003">
+        <w:r>
+          <w:rPr>
+            <w:rStyle w:val="Hyperlink"/>
+          </w:rPr>
+          <w:t xml:space="preserve">3</w:t>
+        </w:r>
+      </w:hyperlink>
+      <w:r>
+        <w:t xml:space="preserve">]).</w:t>
+      </w:r>
+    </w:p>
+    <w:bookmarkStart w:id="0" w:name="fig:003"/>
+    <w:p>
+      <w:pPr>
+        <w:pStyle w:val="CaptionedFigure"/>
+      </w:pPr>
+      <w:bookmarkStart w:id="32" w:name="fig:003"/>
+      <w:r>
+        <w:drawing>
+          <wp:inline>
+            <wp:extent cx="5334000" cy="604761"/>
+            <wp:effectExtent b="0" l="0" r="0" t="0"/>
+            <wp:docPr descr="Figure 3: Удаление файлов" title="" id="30" name="Picture"/>
+            <a:graphic>
+              <a:graphicData uri="http://schemas.openxmlformats.org/drawingml/2006/picture">
+                <pic:pic>
+                  <pic:nvPicPr>
+                    <pic:cNvPr descr="image/4.png" id="31" name="Picture"/>
+                    <pic:cNvPicPr>
+                      <a:picLocks noChangeArrowheads="1" noChangeAspect="1"/>
+                    </pic:cNvPicPr>
+                  </pic:nvPicPr>
+                  <pic:blipFill>
+                    <a:blip r:embed="rId29"/>
+                    <a:stretch>
+                      <a:fillRect/>
+                    </a:stretch>
+                  </pic:blipFill>
+                  <pic:spPr bwMode="auto">
+                    <a:xfrm>
+                      <a:off x="0" y="0"/>
+                      <a:ext cx="5334000" cy="604761"/>
+                    </a:xfrm>
+                    <a:prstGeom prst="rect">
+                      <a:avLst/>
+                    </a:prstGeom>
+                    <a:noFill/>
+                    <a:ln w="9525">
+                      <a:noFill/>
+                      <a:headEnd/>
+                      <a:tailEnd/>
+                    </a:ln>
+                  </pic:spPr>
+                </pic:pic>
+              </a:graphicData>
+            </a:graphic>
+          </wp:inline>
+        </w:drawing>
+      </w:r>
+      <w:bookmarkEnd w:id="32"/>
+    </w:p>
+    <w:p>
+      <w:pPr>
+        <w:pStyle w:val="ImageCaption"/>
+      </w:pPr>
+      <w:r>
+        <w:t xml:space="preserve">Figure 3: Удаление файлов</w:t>
+      </w:r>
+    </w:p>
+    <w:bookmarkEnd w:id="0"/>
+    <w:p>
+      <w:pPr>
+        <w:pStyle w:val="BodyText"/>
+      </w:pPr>
+      <w:r>
+        <w:t xml:space="preserve">Открываю файл report.md с помощью текстового редактора (рис. [</w:t>
+      </w:r>
+      <w:hyperlink w:anchor="fig:004">
+        <w:r>
+          <w:rPr>
+            <w:rStyle w:val="Hyperlink"/>
+          </w:rPr>
+          <w:t xml:space="preserve">4</w:t>
+        </w:r>
+      </w:hyperlink>
+      <w:r>
+        <w:t xml:space="preserve">]).</w:t>
+      </w:r>
+    </w:p>
+    <w:bookmarkStart w:id="0" w:name="fig:004"/>
+    <w:p>
+      <w:pPr>
+        <w:pStyle w:val="CaptionedFigure"/>
+      </w:pPr>
+      <w:bookmarkStart w:id="36" w:name="fig:004"/>
+      <w:r>
+        <w:drawing>
+          <wp:inline>
+            <wp:extent cx="5334000" cy="2197100"/>
+            <wp:effectExtent b="0" l="0" r="0" t="0"/>
+            <wp:docPr descr="Figure 4: Открытие файла с шаблоном отчета и его заполнение" title="" id="34" name="Picture"/>
+            <a:graphic>
+              <a:graphicData uri="http://schemas.openxmlformats.org/drawingml/2006/picture">
+                <pic:pic>
+                  <pic:nvPicPr>
+                    <pic:cNvPr descr="image/5.png" id="35" name="Picture"/>
+                    <pic:cNvPicPr>
+                      <a:picLocks noChangeArrowheads="1" noChangeAspect="1"/>
+                    </pic:cNvPicPr>
+                  </pic:nvPicPr>
+                  <pic:blipFill>
+                    <a:blip r:embed="rId33"/>
+                    <a:stretch>
+                      <a:fillRect/>
+                    </a:stretch>
+                  </pic:blipFill>
+                  <pic:spPr bwMode="auto">
+                    <a:xfrm>
+                      <a:off x="0" y="0"/>
+                      <a:ext cx="5334000" cy="2197100"/>
+                    </a:xfrm>
+                    <a:prstGeom prst="rect">
+                      <a:avLst/>
+                    </a:prstGeom>
+                    <a:noFill/>
+                    <a:ln w="9525">
+                      <a:noFill/>
+                      <a:headEnd/>
+                      <a:tailEnd/>
+                    </a:ln>
+                  </pic:spPr>
+                </pic:pic>
+              </a:graphicData>
+            </a:graphic>
+          </wp:inline>
+        </w:drawing>
+      </w:r>
+      <w:bookmarkEnd w:id="36"/>
+    </w:p>
+    <w:p>
+      <w:pPr>
+        <w:pStyle w:val="ImageCaption"/>
+      </w:pPr>
+      <w:r>
+        <w:t xml:space="preserve">Figure 4: Открытие файла с шаблоном отчета и его заполнение</w:t>
+      </w:r>
+    </w:p>
+    <w:bookmarkEnd w:id="0"/>
+    <w:p>
+      <w:pPr>
+        <w:pStyle w:val="BodyText"/>
+      </w:pPr>
+      <w:r>
+        <w:t xml:space="preserve">Я заполнила отчет и скомпилировала его с помощью Makefile. Отчет в трех форматах предоставлен.</w:t>
       </w:r>
       <w:r>
         <w:t xml:space="preserve"> </w:t>
       </w:r>
-      <w:bookmarkStart w:id="21" w:name="fig:001"/>
-      <w:r>
-        <w:t xml:space="preserve">Обновление терминала и перемещение между директориями</w:t>
-      </w:r>
-      <w:bookmarkEnd w:id="21"/>
-      <w:r>
-        <w:t xml:space="preserve"> </w:t>
-      </w:r>
-      <w:r>
-        <w:t xml:space="preserve">Провожу компиляцию шаблона и проверяю корректность выполнения команды (рис. [??]).</w:t>
-      </w:r>
-      <w:r>
-        <w:t xml:space="preserve"> </w:t>
-      </w:r>
-      <w:bookmarkStart w:id="22" w:name="fig:002"/>
-      <w:r>
-        <w:t xml:space="preserve">Компиляция шаблона</w:t>
-      </w:r>
-      <w:bookmarkEnd w:id="22"/>
-      <w:r>
-        <w:t xml:space="preserve"> </w:t>
-      </w:r>
-      <w:r>
-        <w:t xml:space="preserve">Удаляю полученные файлы и проверяю,что файлы были удалены (рис. [??]).</w:t>
-      </w:r>
-      <w:r>
-        <w:t xml:space="preserve"> </w:t>
-      </w:r>
-      <w:bookmarkStart w:id="23" w:name="fig:003"/>
-      <w:r>
-        <w:t xml:space="preserve">Удаление файлов</w:t>
-      </w:r>
-      <w:bookmarkEnd w:id="23"/>
-      <w:r>
-        <w:t xml:space="preserve"> </w:t>
-      </w:r>
-      <w:r>
-        <w:t xml:space="preserve">Открываю файл report.md с помощью текстового редактора (рис. [??]).</w:t>
-      </w:r>
-      <w:r>
-        <w:t xml:space="preserve"> </w:t>
-      </w:r>
-      <w:bookmarkStart w:id="24" w:name="fig:004"/>
-      <w:r>
-        <w:t xml:space="preserve">Открытие файла с шаблоном отчета</w:t>
-      </w:r>
-      <w:bookmarkEnd w:id="24"/>
-      <w:r>
-        <w:t xml:space="preserve"> </w:t>
-      </w:r>
-      <w:r>
-        <w:t xml:space="preserve">Я заполнила отчет и скомпилировала его с помощью Makefile. Отчет в трех форматах предоставлен.</w:t>
-      </w:r>
-      <w:r>
-        <w:t xml:space="preserve"> </w:t>
-      </w:r>
-      <w:r>
-        <w:t xml:space="preserve"># Выполнение заданий для самостоятельной работы</w:t>
-      </w:r>
-      <w:r>
-        <w:t xml:space="preserve"> </w:t>
-      </w:r>
-      <w:r>
-        <w:t xml:space="preserve">Перехожу в каталог с отчетом по второй лабораторной работе (рис. [??]).</w:t>
-      </w:r>
-      <w:r>
-        <w:t xml:space="preserve"> </w:t>
-      </w:r>
-      <w:bookmarkStart w:id="25" w:name="fig:005"/>
-      <w:r>
-        <w:t xml:space="preserve">Перемещение между директориями</w:t>
-      </w:r>
-      <w:bookmarkEnd w:id="25"/>
-      <w:r>
-        <w:t xml:space="preserve"> </w:t>
-      </w:r>
-      <w:r>
-        <w:t xml:space="preserve">Открыла файл с шаблоном отчета и заполнила его (рис. [??]).</w:t>
-      </w:r>
-      <w:r>
-        <w:t xml:space="preserve"> </w:t>
-      </w:r>
-      <w:bookmarkStart w:id="26" w:name="fig:006"/>
-      <w:r>
-        <w:t xml:space="preserve">Открытие файла с шаблоном отчета</w:t>
-      </w:r>
-      <w:bookmarkEnd w:id="26"/>
-      <w:r>
-        <w:t xml:space="preserve"> </w:t>
-      </w:r>
-      <w:r>
-        <w:t xml:space="preserve">Переименовала файл, в котором заполняла отчет (рис. [??]).</w:t>
-      </w:r>
-      <w:r>
-        <w:t xml:space="preserve"> </w:t>
-      </w:r>
-      <w:bookmarkStart w:id="27" w:name="fig:007"/>
-      <w:r>
-        <w:t xml:space="preserve">Переименование файла</w:t>
-      </w:r>
-      <w:bookmarkEnd w:id="27"/>
-      <w:r>
-        <w:t xml:space="preserve"> </w:t>
-      </w:r>
-      <w:r>
-        <w:t xml:space="preserve">Компилирую отчет и проверяю, что были созданы файлы (рис. [??]).</w:t>
-      </w:r>
-      <w:r>
-        <w:t xml:space="preserve"> </w:t>
-      </w:r>
-      <w:bookmarkStart w:id="28" w:name="fig:008"/>
-      <w:r>
-        <w:t xml:space="preserve">Компиляция отчета</w:t>
-      </w:r>
-      <w:bookmarkEnd w:id="28"/>
-      <w:r>
-        <w:t xml:space="preserve"> </w:t>
-      </w:r>
-      <w:r>
-        <w:t xml:space="preserve">Загружаю файлы на GitHub (рис. [??]).</w:t>
-      </w:r>
-      <w:r>
-        <w:t xml:space="preserve"> </w:t>
-      </w:r>
-      <w:bookmarkStart w:id="29" w:name="fig:009"/>
-      <w:r>
-        <w:t xml:space="preserve">Добавление файлов на GitHub</w:t>
-      </w:r>
-      <w:bookmarkEnd w:id="29"/>
-      <w:r>
-        <w:t xml:space="preserve"> </w:t>
-      </w:r>
-      <w:r>
-        <w:t xml:space="preserve"># Выводы</w:t>
-      </w:r>
-      <w:r>
-        <w:t xml:space="preserve"> </w:t>
-      </w:r>
+      <w:r>
+        <w:t xml:space="preserve">Загружаю файлы на GitHub (рис. [</w:t>
+      </w:r>
+      <w:hyperlink w:anchor="fig:009">
+        <w:r>
+          <w:rPr>
+            <w:rStyle w:val="Hyperlink"/>
+          </w:rPr>
+          <w:t xml:space="preserve">10</w:t>
+        </w:r>
+      </w:hyperlink>
+      <w:r>
+        <w:t xml:space="preserve">]).</w:t>
+      </w:r>
+    </w:p>
+    <w:bookmarkStart w:id="0" w:name="fig:009"/>
+    <w:p>
+      <w:pPr>
+        <w:pStyle w:val="CaptionedFigure"/>
+      </w:pPr>
+      <w:bookmarkStart w:id="40" w:name="fig:009"/>
+      <w:r>
+        <w:drawing>
+          <wp:inline>
+            <wp:extent cx="5334000" cy="3168854"/>
+            <wp:effectExtent b="0" l="0" r="0" t="0"/>
+            <wp:docPr descr="Figure 5: Добавление файлов на GitHub" title="" id="38" name="Picture"/>
+            <a:graphic>
+              <a:graphicData uri="http://schemas.openxmlformats.org/drawingml/2006/picture">
+                <pic:pic>
+                  <pic:nvPicPr>
+                    <pic:cNvPr descr="image/6.png" id="39" name="Picture"/>
+                    <pic:cNvPicPr>
+                      <a:picLocks noChangeArrowheads="1" noChangeAspect="1"/>
+                    </pic:cNvPicPr>
+                  </pic:nvPicPr>
+                  <pic:blipFill>
+                    <a:blip r:embed="rId37"/>
+                    <a:stretch>
+                      <a:fillRect/>
+                    </a:stretch>
+                  </pic:blipFill>
+                  <pic:spPr bwMode="auto">
+                    <a:xfrm>
+                      <a:off x="0" y="0"/>
+                      <a:ext cx="5334000" cy="3168854"/>
+                    </a:xfrm>
+                    <a:prstGeom prst="rect">
+                      <a:avLst/>
+                    </a:prstGeom>
+                    <a:noFill/>
+                    <a:ln w="9525">
+                      <a:noFill/>
+                      <a:headEnd/>
+                      <a:tailEnd/>
+                    </a:ln>
+                  </pic:spPr>
+                </pic:pic>
+              </a:graphicData>
+            </a:graphic>
+          </wp:inline>
+        </w:drawing>
+      </w:r>
+      <w:bookmarkEnd w:id="40"/>
+    </w:p>
+    <w:p>
+      <w:pPr>
+        <w:pStyle w:val="ImageCaption"/>
+      </w:pPr>
+      <w:r>
+        <w:t xml:space="preserve">Figure 5: Добавление файлов на GitHub</w:t>
+      </w:r>
+    </w:p>
+    <w:bookmarkEnd w:id="0"/>
+    <w:bookmarkEnd w:id="41"/>
+    <w:bookmarkStart w:id="47" w:name="X32ff26b75a7156f968f22ae721fd8fec4b51e1d"/>
+    <w:p>
+      <w:pPr>
+        <w:pStyle w:val="Heading1"/>
+      </w:pPr>
+      <w:r>
+        <w:rPr>
+          <w:rStyle w:val="SectionNumber"/>
+        </w:rPr>
+        <w:t xml:space="preserve">3</w:t>
+      </w:r>
+      <w:r>
+        <w:tab/>
+      </w:r>
+      <w:r>
+        <w:t xml:space="preserve">Выполнение заданий для самостоятельной работы</w:t>
+      </w:r>
+    </w:p>
+    <w:p>
+      <w:pPr>
+        <w:pStyle w:val="FirstParagraph"/>
+      </w:pPr>
+      <w:r>
+        <w:t xml:space="preserve">Перехожу в каталог с отчетом по второй лабораторной работе (рис. [</w:t>
+      </w:r>
+      <w:hyperlink w:anchor="fig:005">
+        <w:r>
+          <w:rPr>
+            <w:rStyle w:val="Hyperlink"/>
+          </w:rPr>
+          <w:t xml:space="preserve">6</w:t>
+        </w:r>
+      </w:hyperlink>
+      <w:r>
+        <w:t xml:space="preserve">]).</w:t>
+      </w:r>
+    </w:p>
+    <w:bookmarkStart w:id="0" w:name="fig:005"/>
+    <w:p>
+      <w:pPr>
+        <w:pStyle w:val="BodyText"/>
+      </w:pPr>
+      <w:bookmarkStart w:id="42" w:name="fig:005"/>
+      <w:r>
+        <w:t xml:space="preserve">Figure 6: Перемещение между директориями</w:t>
+      </w:r>
+      <w:bookmarkEnd w:id="42"/>
+    </w:p>
+    <w:bookmarkEnd w:id="0"/>
+    <w:p>
+      <w:pPr>
+        <w:pStyle w:val="BodyText"/>
+      </w:pPr>
+      <w:r>
+        <w:t xml:space="preserve">Открыла файл с шаблоном отчета и заполнила его (рис. [</w:t>
+      </w:r>
+      <w:hyperlink w:anchor="fig:006">
+        <w:r>
+          <w:rPr>
+            <w:rStyle w:val="Hyperlink"/>
+          </w:rPr>
+          <w:t xml:space="preserve">7</w:t>
+        </w:r>
+      </w:hyperlink>
+      <w:r>
+        <w:t xml:space="preserve">]).</w:t>
+      </w:r>
+    </w:p>
+    <w:bookmarkStart w:id="0" w:name="fig:006"/>
+    <w:p>
+      <w:pPr>
+        <w:pStyle w:val="BodyText"/>
+      </w:pPr>
+      <w:bookmarkStart w:id="43" w:name="fig:006"/>
+      <w:r>
+        <w:t xml:space="preserve">Figure 7: Открытие файла с шаблоном отчета</w:t>
+      </w:r>
+      <w:bookmarkEnd w:id="43"/>
+    </w:p>
+    <w:bookmarkEnd w:id="0"/>
+    <w:p>
+      <w:pPr>
+        <w:pStyle w:val="BodyText"/>
+      </w:pPr>
+      <w:r>
+        <w:t xml:space="preserve">Переименовала файл, в котором заполняла отчет (рис. [</w:t>
+      </w:r>
+      <w:hyperlink w:anchor="fig:007">
+        <w:r>
+          <w:rPr>
+            <w:rStyle w:val="Hyperlink"/>
+          </w:rPr>
+          <w:t xml:space="preserve">8</w:t>
+        </w:r>
+      </w:hyperlink>
+      <w:r>
+        <w:t xml:space="preserve">]).</w:t>
+      </w:r>
+    </w:p>
+    <w:bookmarkStart w:id="0" w:name="fig:007"/>
+    <w:p>
+      <w:pPr>
+        <w:pStyle w:val="BodyText"/>
+      </w:pPr>
+      <w:bookmarkStart w:id="44" w:name="fig:007"/>
+      <w:r>
+        <w:t xml:space="preserve">Figure 8: Переименование файла</w:t>
+      </w:r>
+      <w:bookmarkEnd w:id="44"/>
+    </w:p>
+    <w:bookmarkEnd w:id="0"/>
+    <w:p>
+      <w:pPr>
+        <w:pStyle w:val="BodyText"/>
+      </w:pPr>
+      <w:r>
+        <w:t xml:space="preserve">Компилирую отчет и проверяю, что были созданы файлы (рис. [</w:t>
+      </w:r>
+      <w:hyperlink w:anchor="fig:008">
+        <w:r>
+          <w:rPr>
+            <w:rStyle w:val="Hyperlink"/>
+          </w:rPr>
+          <w:t xml:space="preserve">9</w:t>
+        </w:r>
+      </w:hyperlink>
+      <w:r>
+        <w:t xml:space="preserve">]).</w:t>
+      </w:r>
+    </w:p>
+    <w:bookmarkStart w:id="0" w:name="fig:008"/>
+    <w:p>
+      <w:pPr>
+        <w:pStyle w:val="BodyText"/>
+      </w:pPr>
+      <w:bookmarkStart w:id="45" w:name="fig:008"/>
+      <w:r>
+        <w:t xml:space="preserve">Figure 9: Компиляция отчета</w:t>
+      </w:r>
+      <w:bookmarkEnd w:id="45"/>
+    </w:p>
+    <w:bookmarkEnd w:id="0"/>
+    <w:p>
+      <w:pPr>
+        <w:pStyle w:val="BodyText"/>
+      </w:pPr>
+      <w:r>
+        <w:t xml:space="preserve">Загружаю файлы на GitHub (рис. [</w:t>
+      </w:r>
+      <w:hyperlink w:anchor="fig:009">
+        <w:r>
+          <w:rPr>
+            <w:rStyle w:val="Hyperlink"/>
+          </w:rPr>
+          <w:t xml:space="preserve">10</w:t>
+        </w:r>
+      </w:hyperlink>
+      <w:r>
+        <w:t xml:space="preserve">]).</w:t>
+      </w:r>
+    </w:p>
+    <w:bookmarkStart w:id="0" w:name="fig:009"/>
+    <w:p>
+      <w:pPr>
+        <w:pStyle w:val="BodyText"/>
+      </w:pPr>
+      <w:bookmarkStart w:id="46" w:name="fig:009"/>
+      <w:r>
+        <w:t xml:space="preserve">Figure 10: Добавление файлов на GitHub</w:t>
+      </w:r>
+      <w:bookmarkEnd w:id="46"/>
+    </w:p>
+    <w:bookmarkEnd w:id="0"/>
+    <w:bookmarkEnd w:id="47"/>
+    <w:bookmarkStart w:id="48" w:name="выводы"/>
+    <w:p>
+      <w:pPr>
+        <w:pStyle w:val="Heading1"/>
+      </w:pPr>
+      <w:r>
+        <w:rPr>
+          <w:rStyle w:val="SectionNumber"/>
+        </w:rPr>
+        <w:t xml:space="preserve">4</w:t>
+      </w:r>
+      <w:r>
+        <w:tab/>
+      </w:r>
+      <w:r>
+        <w:t xml:space="preserve">Выводы</w:t>
+      </w:r>
+    </w:p>
+    <w:p>
+      <w:pPr>
+        <w:pStyle w:val="FirstParagraph"/>
+      </w:pPr>
       <w:r>
         <w:t xml:space="preserve">Научилась оформлять отчеты с помощью легковесного языка разметки Mardown.</w:t>
       </w:r>
     </w:p>
-    <w:bookmarkEnd w:id="30"/>
+    <w:bookmarkEnd w:id="48"/>
     <w:sectPr/>
   </w:body>
 </w:document>

</xml_diff>